<commit_message>
add Introduction & Data
</commit_message>
<xml_diff>
--- a/Sport vs Crime.docx
+++ b/Sport vs Crime.docx
@@ -95,151 +95,23 @@
           <w:szCs w:val="24"/>
           <w:lang w:val="en-US"/>
         </w:rPr>
-        <w:t>C</w:t>
-      </w:r>
-      <w:r>
-        <w:rPr>
-          <w:sz w:val="24"/>
-          <w:szCs w:val="24"/>
-          <w:lang w:val="en-US"/>
-        </w:rPr>
-        <w:t xml:space="preserve">rime and </w:t>
-      </w:r>
-      <w:r>
-        <w:rPr>
-          <w:sz w:val="24"/>
-          <w:szCs w:val="24"/>
-          <w:lang w:val="en-US"/>
-        </w:rPr>
-        <w:t>y</w:t>
-      </w:r>
-      <w:r>
-        <w:rPr>
-          <w:sz w:val="24"/>
-          <w:szCs w:val="24"/>
-          <w:lang w:val="en-US"/>
-        </w:rPr>
-        <w:t xml:space="preserve">outh antisocial </w:t>
-      </w:r>
-      <w:r>
-        <w:rPr>
-          <w:sz w:val="24"/>
-          <w:szCs w:val="24"/>
-          <w:lang w:val="en-US"/>
-        </w:rPr>
-        <w:t xml:space="preserve">behavior </w:t>
-      </w:r>
-      <w:r>
-        <w:rPr>
-          <w:sz w:val="24"/>
-          <w:szCs w:val="24"/>
-          <w:lang w:val="en-US"/>
-        </w:rPr>
-        <w:t>are complex social issues</w:t>
-      </w:r>
-      <w:r>
-        <w:rPr>
-          <w:sz w:val="24"/>
-          <w:szCs w:val="24"/>
-          <w:lang w:val="en-US"/>
-        </w:rPr>
-        <w:t xml:space="preserve">. There one of the most important </w:t>
-      </w:r>
-      <w:r>
-        <w:rPr>
-          <w:sz w:val="24"/>
-          <w:szCs w:val="24"/>
-          <w:lang w:val="en-US"/>
-        </w:rPr>
-        <w:t>risk factors</w:t>
-      </w:r>
-      <w:r>
-        <w:rPr>
-          <w:sz w:val="24"/>
-          <w:szCs w:val="24"/>
-          <w:lang w:val="en-US"/>
-        </w:rPr>
-        <w:t xml:space="preserve"> is </w:t>
-      </w:r>
-      <w:r>
-        <w:rPr>
-          <w:sz w:val="24"/>
-          <w:szCs w:val="24"/>
-          <w:lang w:val="en-US"/>
-        </w:rPr>
-        <w:t>living in a deprived area</w:t>
-      </w:r>
-      <w:r>
-        <w:rPr>
-          <w:sz w:val="24"/>
-          <w:szCs w:val="24"/>
-          <w:lang w:val="en-US"/>
-        </w:rPr>
-        <w:t>. P</w:t>
-      </w:r>
-      <w:r>
-        <w:rPr>
-          <w:sz w:val="24"/>
-          <w:szCs w:val="24"/>
-          <w:lang w:val="en-US"/>
-        </w:rPr>
-        <w:t xml:space="preserve">eople </w:t>
-      </w:r>
-      <w:r>
-        <w:rPr>
-          <w:sz w:val="24"/>
-          <w:szCs w:val="24"/>
-          <w:lang w:val="en-US"/>
-        </w:rPr>
-        <w:t xml:space="preserve">often </w:t>
-      </w:r>
-      <w:r>
-        <w:rPr>
-          <w:sz w:val="24"/>
-          <w:szCs w:val="24"/>
-          <w:lang w:val="en-US"/>
-        </w:rPr>
-        <w:t>fall into criminal companies from adolescence</w:t>
-      </w:r>
-      <w:r>
-        <w:rPr>
-          <w:sz w:val="24"/>
-          <w:szCs w:val="24"/>
-          <w:lang w:val="en-US"/>
-        </w:rPr>
-        <w:t>. And 70 %</w:t>
-      </w:r>
-      <w:r>
-        <w:rPr>
-          <w:sz w:val="24"/>
-          <w:szCs w:val="24"/>
-          <w:lang w:val="en-US"/>
-        </w:rPr>
-        <w:t xml:space="preserve"> teenagers believe antisocial </w:t>
-      </w:r>
-      <w:r>
-        <w:rPr>
-          <w:sz w:val="24"/>
-          <w:szCs w:val="24"/>
-          <w:lang w:val="en-US"/>
-        </w:rPr>
-        <w:t>behavior</w:t>
-      </w:r>
-      <w:r>
-        <w:rPr>
-          <w:sz w:val="24"/>
-          <w:szCs w:val="24"/>
-          <w:lang w:val="en-US"/>
-        </w:rPr>
-        <w:t xml:space="preserve"> occurs because young people are bored, and six in ten say that there isn’t enough for young people to do in their area</w:t>
-      </w:r>
-      <w:r>
-        <w:rPr>
-          <w:sz w:val="24"/>
-          <w:szCs w:val="24"/>
-          <w:lang w:val="en-US"/>
-        </w:rPr>
-        <w:t xml:space="preserve"> [</w:t>
+        <w:t xml:space="preserve">Crime and youth antisocial behavior are complex social issues. There one of the most important risk factors is living in a deprived area. People often fall into criminal companies from adolescence. And 70 % </w:t>
+      </w:r>
+      <w:r>
+        <w:rPr>
+          <w:sz w:val="24"/>
+          <w:szCs w:val="24"/>
+          <w:lang w:val="en-US"/>
+        </w:rPr>
+        <w:t xml:space="preserve">of </w:t>
+      </w:r>
+      <w:r>
+        <w:rPr>
+          <w:sz w:val="24"/>
+          <w:szCs w:val="24"/>
+          <w:lang w:val="en-US"/>
+        </w:rPr>
+        <w:t>teenagers believe antisocial behavior occurs because young people are bored, and six in ten say that there isn’t enough for young people to do in their area [</w:t>
       </w:r>
       <w:r>
         <w:rPr>
@@ -255,15 +127,7 @@
           <w:szCs w:val="24"/>
           <w:lang w:val="en-US"/>
         </w:rPr>
-        <w:t>]</w:t>
-      </w:r>
-      <w:r>
-        <w:rPr>
-          <w:sz w:val="24"/>
-          <w:szCs w:val="24"/>
-          <w:lang w:val="en-US"/>
-        </w:rPr>
-        <w:t>.</w:t>
+        <w:t>].</w:t>
       </w:r>
     </w:p>
     <w:p>
@@ -281,23 +145,7 @@
           <w:szCs w:val="24"/>
           <w:lang w:val="en-US"/>
         </w:rPr>
-        <w:t>S</w:t>
-      </w:r>
-      <w:r>
-        <w:rPr>
-          <w:sz w:val="24"/>
-          <w:szCs w:val="24"/>
-          <w:lang w:val="en-US"/>
-        </w:rPr>
-        <w:t>port can attract people and help them solve a number of problems that push them into crime</w:t>
-      </w:r>
-      <w:r>
-        <w:rPr>
-          <w:sz w:val="24"/>
-          <w:szCs w:val="24"/>
-          <w:lang w:val="en-US"/>
-        </w:rPr>
-        <w:t>:</w:t>
+        <w:t>Sport can attract people and help them solve a number of problems that push them into crime:</w:t>
       </w:r>
     </w:p>
     <w:p>
@@ -336,15 +184,7 @@
           <w:szCs w:val="24"/>
           <w:lang w:val="en-US"/>
         </w:rPr>
-        <w:t>self-regulating</w:t>
-      </w:r>
-      <w:r>
-        <w:rPr>
-          <w:sz w:val="24"/>
-          <w:szCs w:val="24"/>
-          <w:lang w:val="en-US"/>
-        </w:rPr>
-        <w:t xml:space="preserve"> and </w:t>
+        <w:t xml:space="preserve">self-regulating and </w:t>
       </w:r>
       <w:r>
         <w:rPr>
@@ -415,39 +255,7 @@
           <w:szCs w:val="24"/>
           <w:lang w:val="en-US"/>
         </w:rPr>
-        <w:t xml:space="preserve">Adventurous </w:t>
-      </w:r>
-      <w:r>
-        <w:rPr>
-          <w:sz w:val="24"/>
-          <w:szCs w:val="24"/>
-          <w:lang w:val="en-US"/>
-        </w:rPr>
-        <w:t>sport</w:t>
-      </w:r>
-      <w:r>
-        <w:rPr>
-          <w:sz w:val="24"/>
-          <w:szCs w:val="24"/>
-          <w:lang w:val="en-US"/>
-        </w:rPr>
-        <w:t xml:space="preserve"> c</w:t>
-      </w:r>
-      <w:r>
-        <w:rPr>
-          <w:sz w:val="24"/>
-          <w:szCs w:val="24"/>
-          <w:lang w:val="en-US"/>
-        </w:rPr>
-        <w:t>a</w:t>
-      </w:r>
-      <w:r>
-        <w:rPr>
-          <w:sz w:val="24"/>
-          <w:szCs w:val="24"/>
-          <w:lang w:val="en-US"/>
-        </w:rPr>
-        <w:t>n satisfy the thirst for risk.</w:t>
+        <w:t>Adventurous sport can satisfy the thirst for risk.</w:t>
       </w:r>
     </w:p>
     <w:p>
@@ -470,87 +278,23 @@
           <w:szCs w:val="24"/>
           <w:lang w:val="en-US"/>
         </w:rPr>
-        <w:t xml:space="preserve">Sport </w:t>
-      </w:r>
-      <w:r>
-        <w:rPr>
-          <w:sz w:val="24"/>
-          <w:szCs w:val="24"/>
-          <w:lang w:val="en-US"/>
-        </w:rPr>
-        <w:t xml:space="preserve">helps people </w:t>
-      </w:r>
-      <w:r>
-        <w:rPr>
-          <w:sz w:val="24"/>
-          <w:szCs w:val="24"/>
-          <w:lang w:val="en-US"/>
-        </w:rPr>
-        <w:t>to socialize</w:t>
-      </w:r>
-      <w:r>
-        <w:rPr>
-          <w:sz w:val="24"/>
-          <w:szCs w:val="24"/>
-          <w:lang w:val="en-US"/>
-        </w:rPr>
-        <w:t>,</w:t>
-      </w:r>
-      <w:r>
-        <w:rPr>
-          <w:sz w:val="24"/>
-          <w:szCs w:val="24"/>
-          <w:lang w:val="en-US"/>
-        </w:rPr>
-        <w:t xml:space="preserve"> </w:t>
-      </w:r>
-      <w:r>
-        <w:rPr>
-          <w:sz w:val="24"/>
-          <w:szCs w:val="24"/>
-          <w:lang w:val="en-US"/>
-        </w:rPr>
-        <w:t>playing sport, person</w:t>
-      </w:r>
-      <w:r>
-        <w:rPr>
-          <w:sz w:val="24"/>
-          <w:szCs w:val="24"/>
-          <w:lang w:val="en-US"/>
-        </w:rPr>
-        <w:t xml:space="preserve"> turns into a group</w:t>
-      </w:r>
-      <w:r>
-        <w:rPr>
-          <w:sz w:val="24"/>
-          <w:szCs w:val="24"/>
-          <w:lang w:val="en-US"/>
-        </w:rPr>
-        <w:t>, also can</w:t>
-      </w:r>
-      <w:r>
-        <w:rPr>
-          <w:sz w:val="24"/>
-          <w:szCs w:val="24"/>
-          <w:lang w:val="en-US"/>
-        </w:rPr>
-        <w:t xml:space="preserve"> find friends and mentors</w:t>
-      </w:r>
-      <w:r>
-        <w:rPr>
-          <w:sz w:val="24"/>
-          <w:szCs w:val="24"/>
-          <w:lang w:val="en-US"/>
-        </w:rPr>
-        <w:t>, who</w:t>
-      </w:r>
-      <w:r>
-        <w:rPr>
-          <w:sz w:val="24"/>
-          <w:szCs w:val="24"/>
-          <w:lang w:val="en-US"/>
-        </w:rPr>
-        <w:t xml:space="preserve"> provide positive role models.</w:t>
+        <w:t>Sport helps people to socialize, playing sport,</w:t>
+      </w:r>
+      <w:r>
+        <w:rPr>
+          <w:sz w:val="24"/>
+          <w:szCs w:val="24"/>
+          <w:lang w:val="en-US"/>
+        </w:rPr>
+        <w:t xml:space="preserve"> a</w:t>
+      </w:r>
+      <w:r>
+        <w:rPr>
+          <w:sz w:val="24"/>
+          <w:szCs w:val="24"/>
+          <w:lang w:val="en-US"/>
+        </w:rPr>
+        <w:t xml:space="preserve"> person turns into a group, also can find friends and mentors, who provide positive role models.</w:t>
       </w:r>
     </w:p>
     <w:p>
@@ -661,61 +405,7 @@
           <w:szCs w:val="24"/>
           <w:lang w:val="en-US"/>
         </w:rPr>
-        <w:t>We</w:t>
-      </w:r>
-      <w:r>
-        <w:rPr>
-          <w:b/>
-          <w:sz w:val="24"/>
-          <w:szCs w:val="24"/>
-          <w:lang w:val="en-US"/>
-        </w:rPr>
-        <w:t xml:space="preserve"> need to check whether there is a</w:t>
-      </w:r>
-      <w:r>
-        <w:rPr>
-          <w:b/>
-          <w:sz w:val="24"/>
-          <w:szCs w:val="24"/>
-          <w:lang w:val="en-US"/>
-        </w:rPr>
-        <w:t>n</w:t>
-      </w:r>
-      <w:r>
-        <w:rPr>
-          <w:b/>
-          <w:sz w:val="24"/>
-          <w:szCs w:val="24"/>
-          <w:lang w:val="en-US"/>
-        </w:rPr>
-        <w:t xml:space="preserve"> obvious relationship between sports </w:t>
-      </w:r>
-      <w:r>
-        <w:rPr>
-          <w:b/>
-          <w:sz w:val="24"/>
-          <w:szCs w:val="24"/>
-          <w:lang w:val="en-US"/>
-        </w:rPr>
-        <w:t xml:space="preserve">venues </w:t>
-      </w:r>
-      <w:r>
-        <w:rPr>
-          <w:b/>
-          <w:sz w:val="24"/>
-          <w:szCs w:val="24"/>
-          <w:lang w:val="en-US"/>
-        </w:rPr>
-        <w:t>in the city and the crime rate</w:t>
-      </w:r>
-      <w:r>
-        <w:rPr>
-          <w:b/>
-          <w:sz w:val="24"/>
-          <w:szCs w:val="24"/>
-          <w:lang w:val="en-US"/>
-        </w:rPr>
-        <w:t>.</w:t>
+        <w:t>We need to check whether there is an obvious relationship between sports venues in the city and the crime rate.</w:t>
       </w:r>
     </w:p>
     <w:p>
@@ -745,19 +435,519 @@
       </w:r>
       <w:r>
         <w:rPr>
-          <w:sz w:val="24"/>
-          <w:szCs w:val="24"/>
-          <w:lang w:val="en-US"/>
-        </w:rPr>
-        <w:t xml:space="preserve"> are </w:t>
-      </w:r>
-      <w:r>
-        <w:rPr>
-          <w:sz w:val="24"/>
-          <w:szCs w:val="24"/>
-          <w:lang w:val="en-US"/>
-        </w:rPr>
-        <w:t>businessmen and mun</w:t>
+          <w:b/>
+          <w:sz w:val="24"/>
+          <w:szCs w:val="24"/>
+          <w:lang w:val="en-US"/>
+        </w:rPr>
+        <w:t xml:space="preserve"> </w:t>
+      </w:r>
+      <w:r>
+        <w:rPr>
+          <w:sz w:val="24"/>
+          <w:szCs w:val="24"/>
+          <w:lang w:val="en-US"/>
+        </w:rPr>
+        <w:t>is</w:t>
+      </w:r>
+      <w:r>
+        <w:rPr>
+          <w:sz w:val="24"/>
+          <w:szCs w:val="24"/>
+          <w:lang w:val="en-US"/>
+        </w:rPr>
+        <w:t xml:space="preserve"> </w:t>
+      </w:r>
+      <w:r>
+        <w:rPr>
+          <w:sz w:val="24"/>
+          <w:szCs w:val="24"/>
+          <w:lang w:val="en-US"/>
+        </w:rPr>
+        <w:t>businessmen and municipal government interested in reducing crime for the long-term sustainable development of the</w:t>
+      </w:r>
+      <w:r>
+        <w:rPr>
+          <w:sz w:val="24"/>
+          <w:szCs w:val="24"/>
+          <w:lang w:val="en-US"/>
+        </w:rPr>
+        <w:t xml:space="preserve">ir </w:t>
+      </w:r>
+      <w:r>
+        <w:rPr>
+          <w:sz w:val="24"/>
+          <w:szCs w:val="24"/>
+          <w:lang w:val="en-US"/>
+        </w:rPr>
+        <w:t>city</w:t>
+      </w:r>
+      <w:r>
+        <w:rPr>
+          <w:sz w:val="24"/>
+          <w:szCs w:val="24"/>
+        </w:rPr>
+        <w:t>.</w:t>
+      </w:r>
+    </w:p>
+    <w:p>
+      <w:pPr>
+        <w:jc w:val="both"/>
+        <w:rPr>
+          <w:b/>
+          <w:sz w:val="24"/>
+          <w:szCs w:val="24"/>
+        </w:rPr>
+      </w:pPr>
+    </w:p>
+    <w:p>
+      <w:pPr>
+        <w:jc w:val="both"/>
+        <w:rPr>
+          <w:b/>
+          <w:sz w:val="28"/>
+          <w:szCs w:val="24"/>
+          <w:lang w:val="en-US"/>
+        </w:rPr>
+      </w:pPr>
+      <w:r>
+        <w:rPr>
+          <w:b/>
+          <w:sz w:val="28"/>
+          <w:szCs w:val="24"/>
+          <w:lang w:val="en-US"/>
+        </w:rPr>
+        <w:t>2. Data</w:t>
+      </w:r>
+    </w:p>
+    <w:p>
+      <w:pPr>
+        <w:jc w:val="both"/>
+        <w:rPr>
+          <w:sz w:val="24"/>
+          <w:szCs w:val="24"/>
+          <w:lang w:val="en-US"/>
+        </w:rPr>
+      </w:pPr>
+      <w:r>
+        <w:rPr>
+          <w:sz w:val="24"/>
+          <w:szCs w:val="24"/>
+          <w:lang w:val="en-US"/>
+        </w:rPr>
+        <w:t>The data about sport</w:t>
+      </w:r>
+      <w:r>
+        <w:rPr>
+          <w:sz w:val="24"/>
+          <w:szCs w:val="24"/>
+          <w:lang w:val="en-US"/>
+        </w:rPr>
+        <w:t>s</w:t>
+      </w:r>
+      <w:r>
+        <w:rPr>
+          <w:sz w:val="24"/>
+          <w:szCs w:val="24"/>
+          <w:lang w:val="en-US"/>
+        </w:rPr>
+        <w:t xml:space="preserve"> venues of a certain city can be found in Foursquare. In Foursquare a venue specified by a category. There are the </w:t>
+      </w:r>
+      <w:r>
+        <w:rPr>
+          <w:sz w:val="24"/>
+          <w:szCs w:val="24"/>
+          <w:lang w:val="en-US"/>
+        </w:rPr>
+        <w:t>Foursquare Venue Category Hierarchy</w:t>
+      </w:r>
+      <w:r>
+        <w:rPr>
+          <w:sz w:val="24"/>
+          <w:szCs w:val="24"/>
+          <w:lang w:val="en-US"/>
+        </w:rPr>
+        <w:t>, but there is not a sport</w:t>
+      </w:r>
+      <w:r>
+        <w:rPr>
+          <w:sz w:val="24"/>
+          <w:szCs w:val="24"/>
+          <w:lang w:val="en-US"/>
+        </w:rPr>
+        <w:t>s</w:t>
+      </w:r>
+      <w:r>
+        <w:rPr>
+          <w:sz w:val="24"/>
+          <w:szCs w:val="24"/>
+          <w:lang w:val="en-US"/>
+        </w:rPr>
+        <w:t xml:space="preserve"> c</w:t>
+      </w:r>
+      <w:r>
+        <w:rPr>
+          <w:sz w:val="24"/>
+          <w:szCs w:val="24"/>
+          <w:lang w:val="en-US"/>
+        </w:rPr>
+        <w:t>ategory</w:t>
+      </w:r>
+      <w:r>
+        <w:rPr>
+          <w:sz w:val="24"/>
+          <w:szCs w:val="24"/>
+          <w:lang w:val="en-US"/>
+        </w:rPr>
+        <w:t xml:space="preserve"> group, so we need to manually select sport</w:t>
+      </w:r>
+      <w:r>
+        <w:rPr>
+          <w:sz w:val="24"/>
+          <w:szCs w:val="24"/>
+          <w:lang w:val="en-US"/>
+        </w:rPr>
+        <w:t>s</w:t>
+      </w:r>
+      <w:r>
+        <w:rPr>
+          <w:sz w:val="24"/>
+          <w:szCs w:val="24"/>
+          <w:lang w:val="en-US"/>
+        </w:rPr>
+        <w:t xml:space="preserve"> categories: </w:t>
+      </w:r>
+      <w:r>
+        <w:rPr>
+          <w:sz w:val="24"/>
+          <w:szCs w:val="24"/>
+          <w:lang w:val="en-US"/>
+        </w:rPr>
+        <w:t>B</w:t>
+      </w:r>
+      <w:r>
+        <w:rPr>
+          <w:sz w:val="24"/>
+          <w:szCs w:val="24"/>
+          <w:lang w:val="en-US"/>
+        </w:rPr>
+        <w:t xml:space="preserve">asketball </w:t>
+      </w:r>
+      <w:r>
+        <w:rPr>
+          <w:sz w:val="24"/>
+          <w:szCs w:val="24"/>
+          <w:lang w:val="en-US"/>
+        </w:rPr>
+        <w:t>C</w:t>
+      </w:r>
+      <w:r>
+        <w:rPr>
+          <w:sz w:val="24"/>
+          <w:szCs w:val="24"/>
+          <w:lang w:val="en-US"/>
+        </w:rPr>
+        <w:t>ourts</w:t>
+      </w:r>
+      <w:r>
+        <w:rPr>
+          <w:sz w:val="24"/>
+          <w:szCs w:val="24"/>
+          <w:lang w:val="en-US"/>
+        </w:rPr>
+        <w:t xml:space="preserve">, </w:t>
+      </w:r>
+      <w:r>
+        <w:rPr>
+          <w:sz w:val="24"/>
+          <w:szCs w:val="24"/>
+          <w:lang w:val="en-US"/>
+        </w:rPr>
+        <w:t>Baseball Field</w:t>
+      </w:r>
+      <w:r>
+        <w:rPr>
+          <w:sz w:val="24"/>
+          <w:szCs w:val="24"/>
+          <w:lang w:val="en-US"/>
+        </w:rPr>
+        <w:t xml:space="preserve">, </w:t>
+      </w:r>
+      <w:r>
+        <w:rPr>
+          <w:sz w:val="24"/>
+          <w:szCs w:val="24"/>
+          <w:lang w:val="en-US"/>
+        </w:rPr>
+        <w:t>Athletics &amp; Sports</w:t>
+      </w:r>
+      <w:r>
+        <w:rPr>
+          <w:sz w:val="24"/>
+          <w:szCs w:val="24"/>
+          <w:lang w:val="en-US"/>
+        </w:rPr>
+        <w:t xml:space="preserve">, </w:t>
+      </w:r>
+      <w:r>
+        <w:rPr>
+          <w:sz w:val="24"/>
+          <w:szCs w:val="24"/>
+          <w:lang w:val="en-US"/>
+        </w:rPr>
+        <w:t>Climbing Gym</w:t>
+      </w:r>
+      <w:r>
+        <w:rPr>
+          <w:sz w:val="24"/>
+          <w:szCs w:val="24"/>
+          <w:lang w:val="en-US"/>
+        </w:rPr>
+        <w:t>, etc.</w:t>
+      </w:r>
+    </w:p>
+    <w:p>
+      <w:pPr>
+        <w:jc w:val="both"/>
+        <w:rPr>
+          <w:sz w:val="24"/>
+          <w:szCs w:val="24"/>
+          <w:lang w:val="en-US"/>
+        </w:rPr>
+      </w:pPr>
+      <w:r>
+        <w:rPr>
+          <w:sz w:val="24"/>
+          <w:szCs w:val="24"/>
+          <w:lang w:val="en-US"/>
+        </w:rPr>
+        <w:t xml:space="preserve">The data about crime </w:t>
+      </w:r>
+      <w:r>
+        <w:rPr>
+          <w:sz w:val="24"/>
+          <w:szCs w:val="24"/>
+          <w:lang w:val="en-US"/>
+        </w:rPr>
+        <w:t xml:space="preserve">rate </w:t>
+      </w:r>
+      <w:r>
+        <w:rPr>
+          <w:sz w:val="24"/>
+          <w:szCs w:val="24"/>
+          <w:lang w:val="en-US"/>
+        </w:rPr>
+        <w:t>by cities can be found in Wikipedia, for example</w:t>
+      </w:r>
+      <w:r>
+        <w:rPr>
+          <w:sz w:val="24"/>
+          <w:szCs w:val="24"/>
+          <w:lang w:val="en-US"/>
+        </w:rPr>
+        <w:t>,</w:t>
+      </w:r>
+      <w:r>
+        <w:rPr>
+          <w:sz w:val="24"/>
+          <w:szCs w:val="24"/>
+          <w:lang w:val="en-US"/>
+        </w:rPr>
+        <w:t xml:space="preserve">  </w:t>
+      </w:r>
+      <w:hyperlink r:id="rId5" w:history="1">
+        <w:r>
+          <w:rPr>
+            <w:rStyle w:val="a4"/>
+            <w:sz w:val="24"/>
+            <w:szCs w:val="24"/>
+            <w:lang w:val="en-US"/>
+          </w:rPr>
+          <w:t>https://en.wikipedia.org/wiki/List_of_United_States_cities_b</w:t>
+        </w:r>
+        <w:r>
+          <w:rPr>
+            <w:rStyle w:val="a4"/>
+            <w:sz w:val="24"/>
+            <w:szCs w:val="24"/>
+            <w:lang w:val="en-US"/>
+          </w:rPr>
+          <w:t>y</w:t>
+        </w:r>
+        <w:r>
+          <w:rPr>
+            <w:rStyle w:val="a4"/>
+            <w:sz w:val="24"/>
+            <w:szCs w:val="24"/>
+            <w:lang w:val="en-US"/>
+          </w:rPr>
+          <w:t>_crime_rate</w:t>
+        </w:r>
+      </w:hyperlink>
+      <w:r>
+        <w:rPr>
+          <w:sz w:val="24"/>
+          <w:szCs w:val="24"/>
+          <w:lang w:val="en-US"/>
+        </w:rPr>
+        <w:t>.</w:t>
+      </w:r>
+      <w:r>
+        <w:rPr>
+          <w:sz w:val="24"/>
+          <w:szCs w:val="24"/>
+          <w:lang w:val="en-US"/>
+        </w:rPr>
+        <w:t xml:space="preserve"> Also, this page get</w:t>
+      </w:r>
+      <w:r>
+        <w:rPr>
+          <w:sz w:val="24"/>
+          <w:szCs w:val="24"/>
+          <w:lang w:val="en-US"/>
+        </w:rPr>
+        <w:t>s</w:t>
+      </w:r>
+      <w:r>
+        <w:rPr>
+          <w:sz w:val="24"/>
+          <w:szCs w:val="24"/>
+          <w:lang w:val="en-US"/>
+        </w:rPr>
+        <w:t xml:space="preserve"> the population of cities.</w:t>
+      </w:r>
+    </w:p>
+    <w:p>
+      <w:pPr>
+        <w:jc w:val="both"/>
+        <w:rPr>
+          <w:b/>
+          <w:sz w:val="24"/>
+          <w:szCs w:val="24"/>
+          <w:lang w:val="en-US"/>
+        </w:rPr>
+      </w:pPr>
+      <w:r>
+        <w:rPr>
+          <w:b/>
+          <w:sz w:val="24"/>
+          <w:szCs w:val="24"/>
+          <w:lang w:val="en-US"/>
+        </w:rPr>
+        <w:t>2.1. Features</w:t>
+      </w:r>
+      <w:r>
+        <w:rPr>
+          <w:b/>
+          <w:sz w:val="24"/>
+          <w:szCs w:val="24"/>
+          <w:lang w:val="en-US"/>
+        </w:rPr>
+        <w:t xml:space="preserve"> (X) </w:t>
+      </w:r>
+      <w:r>
+        <w:rPr>
+          <w:sz w:val="24"/>
+          <w:szCs w:val="24"/>
+          <w:lang w:val="en-US"/>
+        </w:rPr>
+        <w:t>C</w:t>
+      </w:r>
+      <w:r>
+        <w:rPr>
+          <w:sz w:val="24"/>
+          <w:szCs w:val="24"/>
+          <w:lang w:val="en-US"/>
+        </w:rPr>
+        <w:t>ount of sport</w:t>
+      </w:r>
+      <w:r>
+        <w:rPr>
+          <w:sz w:val="24"/>
+          <w:szCs w:val="24"/>
+          <w:lang w:val="en-US"/>
+        </w:rPr>
+        <w:t>s</w:t>
+      </w:r>
+      <w:r>
+        <w:rPr>
+          <w:sz w:val="24"/>
+          <w:szCs w:val="24"/>
+          <w:lang w:val="en-US"/>
+        </w:rPr>
+        <w:t xml:space="preserve"> venues</w:t>
+      </w:r>
+      <w:r>
+        <w:rPr>
+          <w:sz w:val="24"/>
+          <w:szCs w:val="24"/>
+          <w:lang w:val="en-US"/>
+        </w:rPr>
+        <w:t xml:space="preserve"> (total and split by types),</w:t>
+      </w:r>
+      <w:r>
+        <w:rPr>
+          <w:sz w:val="24"/>
+          <w:szCs w:val="24"/>
+          <w:lang w:val="en-US"/>
+        </w:rPr>
+        <w:t xml:space="preserve"> </w:t>
+      </w:r>
+      <w:r>
+        <w:rPr>
+          <w:sz w:val="24"/>
+          <w:szCs w:val="24"/>
+          <w:lang w:val="en-US"/>
+        </w:rPr>
+        <w:t xml:space="preserve">a </w:t>
+      </w:r>
+      <w:r>
+        <w:rPr>
+          <w:sz w:val="24"/>
+          <w:szCs w:val="24"/>
+          <w:lang w:val="en-US"/>
+        </w:rPr>
+        <w:t>rating of venues</w:t>
+      </w:r>
+      <w:r>
+        <w:rPr>
+          <w:sz w:val="24"/>
+          <w:szCs w:val="24"/>
+          <w:lang w:val="en-US"/>
+        </w:rPr>
+        <w:t xml:space="preserve"> </w:t>
+      </w:r>
+      <w:r>
+        <w:rPr>
+          <w:sz w:val="24"/>
+          <w:szCs w:val="24"/>
+          <w:lang w:val="en-US"/>
+        </w:rPr>
+        <w:t xml:space="preserve">(total and split by types), </w:t>
+      </w:r>
+      <w:r>
+        <w:rPr>
+          <w:sz w:val="24"/>
+          <w:szCs w:val="24"/>
+          <w:lang w:val="en-US"/>
+        </w:rPr>
+        <w:t xml:space="preserve">a </w:t>
+      </w:r>
+      <w:r>
+        <w:rPr>
+          <w:sz w:val="24"/>
+          <w:szCs w:val="24"/>
+          <w:lang w:val="en-US"/>
+        </w:rPr>
+        <w:t xml:space="preserve">population of </w:t>
+      </w:r>
+      <w:r>
+        <w:rPr>
+          <w:sz w:val="24"/>
+          <w:szCs w:val="24"/>
+          <w:lang w:val="en-US"/>
+        </w:rPr>
+        <w:t xml:space="preserve">a </w:t>
       </w:r>
       <w:bookmarkStart w:id="0" w:name="_GoBack"/>
       <w:bookmarkEnd w:id="0"/>
@@ -767,46 +957,7 @@
           <w:szCs w:val="24"/>
           <w:lang w:val="en-US"/>
         </w:rPr>
-        <w:t>icipal government</w:t>
-      </w:r>
-      <w:r>
-        <w:rPr>
-          <w:sz w:val="24"/>
-          <w:szCs w:val="24"/>
-          <w:lang w:val="en-US"/>
-        </w:rPr>
-        <w:t xml:space="preserve"> </w:t>
-      </w:r>
-      <w:r>
-        <w:rPr>
-          <w:sz w:val="24"/>
-          <w:szCs w:val="24"/>
-          <w:lang w:val="en-US"/>
-        </w:rPr>
-        <w:t>interested in reducing crime for the long-term sustainable development of the</w:t>
-      </w:r>
-      <w:r>
-        <w:rPr>
-          <w:sz w:val="24"/>
-          <w:szCs w:val="24"/>
-          <w:lang w:val="en-US"/>
-        </w:rPr>
-        <w:t xml:space="preserve">ir </w:t>
-      </w:r>
-      <w:r>
-        <w:rPr>
-          <w:sz w:val="24"/>
-          <w:szCs w:val="24"/>
-          <w:lang w:val="en-US"/>
-        </w:rPr>
-        <w:t>city</w:t>
-      </w:r>
-      <w:r>
-        <w:rPr>
-          <w:sz w:val="24"/>
-          <w:szCs w:val="24"/>
-        </w:rPr>
-        <w:t>.</w:t>
+        <w:t>city.</w:t>
       </w:r>
     </w:p>
     <w:p>
@@ -816,23 +967,55 @@
           <w:b/>
           <w:sz w:val="24"/>
           <w:szCs w:val="24"/>
-        </w:rPr>
-      </w:pPr>
-    </w:p>
-    <w:p>
-      <w:pPr>
-        <w:jc w:val="both"/>
-        <w:rPr>
-          <w:b/>
-          <w:sz w:val="24"/>
-          <w:szCs w:val="24"/>
-          <w:lang w:val="en-US"/>
-        </w:rPr>
-      </w:pPr>
+          <w:lang w:val="en-US"/>
+        </w:rPr>
+      </w:pPr>
+      <w:r>
+        <w:rPr>
+          <w:b/>
+          <w:sz w:val="24"/>
+          <w:szCs w:val="24"/>
+          <w:lang w:val="en-US"/>
+        </w:rPr>
+        <w:t>2.2. Target</w:t>
+      </w:r>
+      <w:r>
+        <w:rPr>
+          <w:b/>
+          <w:sz w:val="24"/>
+          <w:szCs w:val="24"/>
+          <w:lang w:val="en-US"/>
+        </w:rPr>
+        <w:t xml:space="preserve"> (Y) </w:t>
+      </w:r>
+      <w:r>
+        <w:rPr>
+          <w:sz w:val="24"/>
+          <w:szCs w:val="24"/>
+          <w:lang w:val="en-US"/>
+        </w:rPr>
+        <w:t>C</w:t>
+      </w:r>
+      <w:r>
+        <w:rPr>
+          <w:sz w:val="24"/>
+          <w:szCs w:val="24"/>
+          <w:lang w:val="en-US"/>
+        </w:rPr>
+        <w:t>rime rate</w:t>
+      </w:r>
+      <w:r>
+        <w:rPr>
+          <w:sz w:val="24"/>
+          <w:szCs w:val="24"/>
+          <w:lang w:val="en-US"/>
+        </w:rPr>
+        <w:t xml:space="preserve"> of a city.</w:t>
+      </w:r>
     </w:p>
     <w:sectPr>
       <w:pgSz w:w="11906" w:h="16838"/>
-      <w:pgMar w:top="1134" w:right="850" w:bottom="1134" w:left="1701" w:header="708" w:footer="708" w:gutter="0"/>
+      <w:pgMar w:top="1134" w:right="849" w:bottom="1134" w:left="1276" w:header="708" w:footer="708" w:gutter="0"/>
       <w:cols w:space="708"/>
       <w:docGrid w:linePitch="360"/>
     </w:sectPr>
@@ -1397,6 +1580,41 @@
       <w:contextualSpacing/>
     </w:pPr>
   </w:style>
+  <w:style w:type="character" w:styleId="a4">
+    <w:name w:val="Hyperlink"/>
+    <w:basedOn w:val="a0"/>
+    <w:uiPriority w:val="99"/>
+    <w:unhideWhenUsed/>
+    <w:rsid w:val="00764143"/>
+    <w:rPr>
+      <w:color w:val="0563C1" w:themeColor="hyperlink"/>
+      <w:u w:val="single"/>
+    </w:rPr>
+  </w:style>
+  <w:style w:type="character" w:styleId="a5">
+    <w:name w:val="Unresolved Mention"/>
+    <w:basedOn w:val="a0"/>
+    <w:uiPriority w:val="99"/>
+    <w:semiHidden/>
+    <w:unhideWhenUsed/>
+    <w:rsid w:val="00764143"/>
+    <w:rPr>
+      <w:color w:val="605E5C"/>
+      <w:shd w:val="clear" w:color="auto" w:fill="E1DFDD"/>
+    </w:rPr>
+  </w:style>
+  <w:style w:type="character" w:styleId="a6">
+    <w:name w:val="FollowedHyperlink"/>
+    <w:basedOn w:val="a0"/>
+    <w:uiPriority w:val="99"/>
+    <w:semiHidden/>
+    <w:unhideWhenUsed/>
+    <w:rsid w:val="00270776"/>
+    <w:rPr>
+      <w:color w:val="954F72" w:themeColor="followedHyperlink"/>
+      <w:u w:val="single"/>
+    </w:rPr>
+  </w:style>
 </w:styles>
 </file>
 

</xml_diff>